<commit_message>
remove additional 'filename_workbook.xlsx' file to avoid confusion
</commit_message>
<xml_diff>
--- a/Umami_emp_script_ver.docx
+++ b/Umami_emp_script_ver.docx
@@ -15,8 +15,6 @@
       <w:r>
         <w:t xml:space="preserve"> (2021/03/01)</w:t>
       </w:r>
-      <w:bookmarkStart w:id="0" w:name="_GoBack"/>
-      <w:bookmarkEnd w:id="0"/>
       <w:r>
         <w:t>:</w:t>
       </w:r>
@@ -35,6 +33,22 @@
       <w:r>
         <w:t>Bug in emp_hr fixed: in pivot_table, aggfunc = ‘sum’ not default</w:t>
       </w:r>
+    </w:p>
+    <w:p/>
+    <w:p>
+      <w:r>
+        <w:t>Ver 0.11 (2021/04/18)</w:t>
+      </w:r>
+    </w:p>
+    <w:p>
+      <w:r>
+        <w:t>No tips for owners added in emp_com.hr</w:t>
+      </w:r>
+    </w:p>
+    <w:p/>
+    <w:p>
+      <w:bookmarkStart w:id="0" w:name="_GoBack"/>
+      <w:bookmarkEnd w:id="0"/>
     </w:p>
     <w:p/>
     <w:sectPr>

</xml_diff>